<commit_message>
do shall not work
</commit_message>
<xml_diff>
--- a/kalevala/Documents/Harjoitustyoraportti.docx
+++ b/kalevala/Documents/Harjoitustyoraportti.docx
@@ -119,7 +119,7 @@
         </w:sectPr>
       </w:pPr>
     </w:p>
-    <w:bookmarkStart w:id="0" w:name="_Toc481015417" w:displacedByCustomXml="next"/>
+    <w:bookmarkStart w:id="0" w:name="_Toc481013150" w:displacedByCustomXml="next"/>
     <w:sdt>
       <w:sdtPr>
         <w:id w:val="1623274687"/>
@@ -142,12 +142,7 @@
             <w:pStyle w:val="NumeroimatonHeading1"/>
           </w:pPr>
           <w:r>
-            <w:t>Sisällysl</w:t>
-          </w:r>
-          <w:bookmarkStart w:id="1" w:name="_GoBack"/>
-          <w:bookmarkEnd w:id="1"/>
-          <w:r>
-            <w:t>uettelo</w:t>
+            <w:t>Sisällysluettelo</w:t>
           </w:r>
           <w:bookmarkEnd w:id="0"/>
         </w:p>
@@ -174,7 +169,7 @@
           <w:r>
             <w:fldChar w:fldCharType="separate"/>
           </w:r>
-          <w:hyperlink w:anchor="_Toc481015417" w:history="1">
+          <w:hyperlink w:anchor="_Toc481013150" w:history="1">
             <w:r>
               <w:rPr>
                 <w:rStyle w:val="Hyperlinkki"/>
@@ -201,7 +196,7 @@
                 <w:noProof/>
                 <w:webHidden/>
               </w:rPr>
-              <w:instrText xml:space="preserve"> PAGEREF _Toc481015417 \h </w:instrText>
+              <w:instrText xml:space="preserve"> PAGEREF _Toc481013150 \h </w:instrText>
             </w:r>
             <w:r>
               <w:rPr>
@@ -247,7 +242,7 @@
               <w:lang w:eastAsia="fi-FI"/>
             </w:rPr>
           </w:pPr>
-          <w:hyperlink w:anchor="_Toc481015418" w:history="1">
+          <w:hyperlink w:anchor="_Toc481013151" w:history="1">
             <w:r>
               <w:rPr>
                 <w:rStyle w:val="Hyperlinkki"/>
@@ -291,7 +286,7 @@
                 <w:noProof/>
                 <w:webHidden/>
               </w:rPr>
-              <w:instrText xml:space="preserve"> PAGEREF _Toc481015418 \h </w:instrText>
+              <w:instrText xml:space="preserve"> PAGEREF _Toc481013151 \h </w:instrText>
             </w:r>
             <w:r>
               <w:rPr>
@@ -337,7 +332,7 @@
               <w:lang w:eastAsia="fi-FI"/>
             </w:rPr>
           </w:pPr>
-          <w:hyperlink w:anchor="_Toc481015419" w:history="1">
+          <w:hyperlink w:anchor="_Toc481013152" w:history="1">
             <w:r>
               <w:rPr>
                 <w:rStyle w:val="Hyperlinkki"/>
@@ -381,7 +376,7 @@
                 <w:noProof/>
                 <w:webHidden/>
               </w:rPr>
-              <w:instrText xml:space="preserve"> PAGEREF _Toc481015419 \h </w:instrText>
+              <w:instrText xml:space="preserve"> PAGEREF _Toc481013152 \h </w:instrText>
             </w:r>
             <w:r>
               <w:rPr>
@@ -426,7 +421,7 @@
               <w:lang w:eastAsia="fi-FI"/>
             </w:rPr>
           </w:pPr>
-          <w:hyperlink w:anchor="_Toc481015420" w:history="1">
+          <w:hyperlink w:anchor="_Toc481013153" w:history="1">
             <w:r>
               <w:rPr>
                 <w:rStyle w:val="Hyperlinkki"/>
@@ -469,7 +464,7 @@
                 <w:noProof/>
                 <w:webHidden/>
               </w:rPr>
-              <w:instrText xml:space="preserve"> PAGEREF _Toc481015420 \h </w:instrText>
+              <w:instrText xml:space="preserve"> PAGEREF _Toc481013153 \h </w:instrText>
             </w:r>
             <w:r>
               <w:rPr>
@@ -514,7 +509,7 @@
               <w:lang w:eastAsia="fi-FI"/>
             </w:rPr>
           </w:pPr>
-          <w:hyperlink w:anchor="_Toc481015421" w:history="1">
+          <w:hyperlink w:anchor="_Toc481013154" w:history="1">
             <w:r>
               <w:rPr>
                 <w:rStyle w:val="Hyperlinkki"/>
@@ -557,7 +552,7 @@
                 <w:noProof/>
                 <w:webHidden/>
               </w:rPr>
-              <w:instrText xml:space="preserve"> PAGEREF _Toc481015421 \h </w:instrText>
+              <w:instrText xml:space="preserve"> PAGEREF _Toc481013154 \h </w:instrText>
             </w:r>
             <w:r>
               <w:rPr>
@@ -602,7 +597,7 @@
               <w:lang w:eastAsia="fi-FI"/>
             </w:rPr>
           </w:pPr>
-          <w:hyperlink w:anchor="_Toc481015422" w:history="1">
+          <w:hyperlink w:anchor="_Toc481013155" w:history="1">
             <w:r>
               <w:rPr>
                 <w:rStyle w:val="Hyperlinkki"/>
@@ -645,7 +640,7 @@
                 <w:noProof/>
                 <w:webHidden/>
               </w:rPr>
-              <w:instrText xml:space="preserve"> PAGEREF _Toc481015422 \h </w:instrText>
+              <w:instrText xml:space="preserve"> PAGEREF _Toc481013155 \h </w:instrText>
             </w:r>
             <w:r>
               <w:rPr>
@@ -665,7 +660,7 @@
                 <w:noProof/>
                 <w:webHidden/>
               </w:rPr>
-              <w:t>5</w:t>
+              <w:t>4</w:t>
             </w:r>
             <w:r>
               <w:rPr>
@@ -690,7 +685,7 @@
               <w:lang w:eastAsia="fi-FI"/>
             </w:rPr>
           </w:pPr>
-          <w:hyperlink w:anchor="_Toc481015423" w:history="1">
+          <w:hyperlink w:anchor="_Toc481013156" w:history="1">
             <w:r>
               <w:rPr>
                 <w:rStyle w:val="Hyperlinkki"/>
@@ -733,7 +728,7 @@
                 <w:noProof/>
                 <w:webHidden/>
               </w:rPr>
-              <w:instrText xml:space="preserve"> PAGEREF _Toc481015423 \h </w:instrText>
+              <w:instrText xml:space="preserve"> PAGEREF _Toc481013156 \h </w:instrText>
             </w:r>
             <w:r>
               <w:rPr>
@@ -778,7 +773,7 @@
               <w:lang w:eastAsia="fi-FI"/>
             </w:rPr>
           </w:pPr>
-          <w:hyperlink w:anchor="_Toc481015424" w:history="1">
+          <w:hyperlink w:anchor="_Toc481013157" w:history="1">
             <w:r>
               <w:rPr>
                 <w:rStyle w:val="Hyperlinkki"/>
@@ -821,7 +816,7 @@
                 <w:noProof/>
                 <w:webHidden/>
               </w:rPr>
-              <w:instrText xml:space="preserve"> PAGEREF _Toc481015424 \h </w:instrText>
+              <w:instrText xml:space="preserve"> PAGEREF _Toc481013157 \h </w:instrText>
             </w:r>
             <w:r>
               <w:rPr>
@@ -841,7 +836,7 @@
                 <w:noProof/>
                 <w:webHidden/>
               </w:rPr>
-              <w:t>6</w:t>
+              <w:t>5</w:t>
             </w:r>
             <w:r>
               <w:rPr>
@@ -867,7 +862,7 @@
               <w:lang w:eastAsia="fi-FI"/>
             </w:rPr>
           </w:pPr>
-          <w:hyperlink w:anchor="_Toc481015425" w:history="1">
+          <w:hyperlink w:anchor="_Toc481013158" w:history="1">
             <w:r>
               <w:rPr>
                 <w:rStyle w:val="Hyperlinkki"/>
@@ -911,7 +906,7 @@
                 <w:noProof/>
                 <w:webHidden/>
               </w:rPr>
-              <w:instrText xml:space="preserve"> PAGEREF _Toc481015425 \h </w:instrText>
+              <w:instrText xml:space="preserve"> PAGEREF _Toc481013158 \h </w:instrText>
             </w:r>
             <w:r>
               <w:rPr>
@@ -957,7 +952,7 @@
               <w:lang w:eastAsia="fi-FI"/>
             </w:rPr>
           </w:pPr>
-          <w:hyperlink w:anchor="_Toc481015426" w:history="1">
+          <w:hyperlink w:anchor="_Toc481013159" w:history="1">
             <w:r>
               <w:rPr>
                 <w:rStyle w:val="Hyperlinkki"/>
@@ -1001,7 +996,7 @@
                 <w:noProof/>
                 <w:webHidden/>
               </w:rPr>
-              <w:instrText xml:space="preserve"> PAGEREF _Toc481015426 \h </w:instrText>
+              <w:instrText xml:space="preserve"> PAGEREF _Toc481013159 \h </w:instrText>
             </w:r>
             <w:r>
               <w:rPr>
@@ -1021,7 +1016,7 @@
                 <w:noProof/>
                 <w:webHidden/>
               </w:rPr>
-              <w:t>8</w:t>
+              <w:t>7</w:t>
             </w:r>
             <w:r>
               <w:rPr>
@@ -1046,7 +1041,7 @@
               <w:lang w:eastAsia="fi-FI"/>
             </w:rPr>
           </w:pPr>
-          <w:hyperlink w:anchor="_Toc481015427" w:history="1">
+          <w:hyperlink w:anchor="_Toc481013160" w:history="1">
             <w:r>
               <w:rPr>
                 <w:rStyle w:val="Hyperlinkki"/>
@@ -1089,7 +1084,7 @@
                 <w:noProof/>
                 <w:webHidden/>
               </w:rPr>
-              <w:instrText xml:space="preserve"> PAGEREF _Toc481015427 \h </w:instrText>
+              <w:instrText xml:space="preserve"> PAGEREF _Toc481013160 \h </w:instrText>
             </w:r>
             <w:r>
               <w:rPr>
@@ -1109,7 +1104,7 @@
                 <w:noProof/>
                 <w:webHidden/>
               </w:rPr>
-              <w:t>8</w:t>
+              <w:t>7</w:t>
             </w:r>
             <w:r>
               <w:rPr>
@@ -1134,7 +1129,7 @@
               <w:lang w:eastAsia="fi-FI"/>
             </w:rPr>
           </w:pPr>
-          <w:hyperlink w:anchor="_Toc481015428" w:history="1">
+          <w:hyperlink w:anchor="_Toc481013161" w:history="1">
             <w:r>
               <w:rPr>
                 <w:rStyle w:val="Hyperlinkki"/>
@@ -1177,7 +1172,7 @@
                 <w:noProof/>
                 <w:webHidden/>
               </w:rPr>
-              <w:instrText xml:space="preserve"> PAGEREF _Toc481015428 \h </w:instrText>
+              <w:instrText xml:space="preserve"> PAGEREF _Toc481013161 \h </w:instrText>
             </w:r>
             <w:r>
               <w:rPr>
@@ -1223,7 +1218,7 @@
               <w:lang w:eastAsia="fi-FI"/>
             </w:rPr>
           </w:pPr>
-          <w:hyperlink w:anchor="_Toc481015429" w:history="1">
+          <w:hyperlink w:anchor="_Toc481013162" w:history="1">
             <w:r>
               <w:rPr>
                 <w:rStyle w:val="Hyperlinkki"/>
@@ -1267,7 +1262,7 @@
                 <w:noProof/>
                 <w:webHidden/>
               </w:rPr>
-              <w:instrText xml:space="preserve"> PAGEREF _Toc481015429 \h </w:instrText>
+              <w:instrText xml:space="preserve"> PAGEREF _Toc481013162 \h </w:instrText>
             </w:r>
             <w:r>
               <w:rPr>
@@ -1313,7 +1308,7 @@
               <w:lang w:eastAsia="fi-FI"/>
             </w:rPr>
           </w:pPr>
-          <w:hyperlink w:anchor="_Toc481015430" w:history="1">
+          <w:hyperlink w:anchor="_Toc481013163" w:history="1">
             <w:r>
               <w:rPr>
                 <w:rStyle w:val="Hyperlinkki"/>
@@ -1357,7 +1352,7 @@
                 <w:noProof/>
                 <w:webHidden/>
               </w:rPr>
-              <w:instrText xml:space="preserve"> PAGEREF _Toc481015430 \h </w:instrText>
+              <w:instrText xml:space="preserve"> PAGEREF _Toc481013163 \h </w:instrText>
             </w:r>
             <w:r>
               <w:rPr>
@@ -1402,7 +1397,7 @@
               <w:lang w:eastAsia="fi-FI"/>
             </w:rPr>
           </w:pPr>
-          <w:hyperlink w:anchor="_Toc481015431" w:history="1">
+          <w:hyperlink w:anchor="_Toc481013164" w:history="1">
             <w:r>
               <w:rPr>
                 <w:rStyle w:val="Hyperlinkki"/>
@@ -1429,7 +1424,7 @@
                 <w:noProof/>
                 <w:webHidden/>
               </w:rPr>
-              <w:instrText xml:space="preserve"> PAGEREF _Toc481015431 \h </w:instrText>
+              <w:instrText xml:space="preserve"> PAGEREF _Toc481013164 \h </w:instrText>
             </w:r>
             <w:r>
               <w:rPr>
@@ -1474,7 +1469,7 @@
               <w:lang w:eastAsia="fi-FI"/>
             </w:rPr>
           </w:pPr>
-          <w:hyperlink w:anchor="_Toc481015432" w:history="1">
+          <w:hyperlink w:anchor="_Toc481013165" w:history="1">
             <w:r>
               <w:rPr>
                 <w:rStyle w:val="Hyperlinkki"/>
@@ -1501,7 +1496,7 @@
                 <w:noProof/>
                 <w:webHidden/>
               </w:rPr>
-              <w:instrText xml:space="preserve"> PAGEREF _Toc481015432 \h </w:instrText>
+              <w:instrText xml:space="preserve"> PAGEREF _Toc481013165 \h </w:instrText>
             </w:r>
             <w:r>
               <w:rPr>
@@ -1561,12 +1556,12 @@
       <w:pPr>
         <w:pStyle w:val="Otsikko1"/>
       </w:pPr>
-      <w:bookmarkStart w:id="2" w:name="_Toc481015418"/>
+      <w:bookmarkStart w:id="1" w:name="_Toc481013151"/>
       <w:r>
         <w:lastRenderedPageBreak/>
         <w:t>Johdanto</w:t>
       </w:r>
-      <w:bookmarkEnd w:id="2"/>
+      <w:bookmarkEnd w:id="1"/>
     </w:p>
     <w:p>
       <w:r>
@@ -1604,26 +1599,26 @@
       <w:pPr>
         <w:pStyle w:val="Otsikko1"/>
       </w:pPr>
-      <w:bookmarkStart w:id="3" w:name="_Toc481015419"/>
+      <w:bookmarkStart w:id="2" w:name="_Toc481013152"/>
       <w:r>
         <w:t>Sovelluksen tekeminen</w:t>
       </w:r>
+      <w:bookmarkEnd w:id="2"/>
+    </w:p>
+    <w:p>
+      <w:r>
+        <w:t>Sovelluksen tekeminen eteni välillä hyvin ja välillä huonosti. Sivujen teko onnistui melko vaivattomasti. Suurin ongelma oli saada kuvat järjestykseen pelilaudalle.</w:t>
+      </w:r>
+    </w:p>
+    <w:p>
+      <w:pPr>
+        <w:pStyle w:val="Otsikko2"/>
+      </w:pPr>
+      <w:bookmarkStart w:id="3" w:name="_Toc481013153"/>
+      <w:r>
+        <w:t>Työmäärä</w:t>
+      </w:r>
       <w:bookmarkEnd w:id="3"/>
-    </w:p>
-    <w:p>
-      <w:r>
-        <w:t>Sovelluksen tekeminen eteni välillä hyvin ja välillä huonosti. Sivujen teko onnistui melko vaivattomasti. Suurin ongelma oli saada kuvat järjestykseen pelilaudalle.</w:t>
-      </w:r>
-    </w:p>
-    <w:p>
-      <w:pPr>
-        <w:pStyle w:val="Otsikko2"/>
-      </w:pPr>
-      <w:bookmarkStart w:id="4" w:name="_Toc481015420"/>
-      <w:r>
-        <w:t>Työmäärä</w:t>
-      </w:r>
-      <w:bookmarkEnd w:id="4"/>
       <w:r>
         <w:t xml:space="preserve"> </w:t>
       </w:r>
@@ -1718,19 +1713,14 @@
       </w:r>
     </w:p>
     <w:p>
-      <w:r>
-        <w:t>Käytettyjä tunteja tuli todellisuudessa hieman yli 40. Taulukkoon ei ole merkattu raportin ja esityksen tekoa. Siitä puuttuu myös joitakin yksittäisiä tunteja, mitkä on unohtunut merkata, vaikka kuitenkin sovellusta koetin edistää.</w:t>
-      </w:r>
-    </w:p>
-    <w:p>
       <w:pPr>
         <w:pStyle w:val="Otsikko2"/>
       </w:pPr>
-      <w:bookmarkStart w:id="5" w:name="_Toc481015421"/>
+      <w:bookmarkStart w:id="4" w:name="_Toc481013154"/>
       <w:r>
         <w:t>Työn eteneminen</w:t>
       </w:r>
-      <w:bookmarkEnd w:id="5"/>
+      <w:bookmarkEnd w:id="4"/>
     </w:p>
     <w:p>
       <w:r>
@@ -1760,7 +1750,6 @@
           <w:noProof/>
           <w:lang w:eastAsia="fi-FI"/>
         </w:rPr>
-        <w:lastRenderedPageBreak/>
         <w:drawing>
           <wp:inline distT="0" distB="0" distL="0" distR="0" wp14:anchorId="030A7522" wp14:editId="433C4EB3">
             <wp:extent cx="5292090" cy="3800475"/>
@@ -1842,6 +1831,7 @@
     </w:p>
     <w:p>
       <w:r>
+        <w:lastRenderedPageBreak/>
         <w:t>Sovelluksen rakenne muuttui tekemisen edetessä yksinkertaisemmaksi, koska osaa suunnitelluista en ehtinyt saada niitä toimimaan.</w:t>
       </w:r>
     </w:p>
@@ -1875,7 +1865,6 @@
           <w:noProof/>
           <w:lang w:eastAsia="fi-FI"/>
         </w:rPr>
-        <w:lastRenderedPageBreak/>
         <w:drawing>
           <wp:inline distT="0" distB="0" distL="0" distR="0" wp14:anchorId="1152A981" wp14:editId="1FD76299">
             <wp:extent cx="5292090" cy="4229735"/>
@@ -1967,65 +1956,66 @@
       <w:pPr>
         <w:pStyle w:val="Otsikko2"/>
       </w:pPr>
-      <w:bookmarkStart w:id="6" w:name="_Toc481015422"/>
+      <w:bookmarkStart w:id="5" w:name="_Toc481013155"/>
       <w:r>
         <w:t>Sivut</w:t>
       </w:r>
+      <w:bookmarkEnd w:id="5"/>
+    </w:p>
+    <w:p>
+      <w:r>
+        <w:t xml:space="preserve">Sovelluksessa on kolme sivua. </w:t>
+      </w:r>
+      <w:proofErr w:type="spellStart"/>
+      <w:r>
+        <w:t>MainPage</w:t>
+      </w:r>
+      <w:proofErr w:type="spellEnd"/>
+      <w:r>
+        <w:t xml:space="preserve">, </w:t>
+      </w:r>
+      <w:proofErr w:type="spellStart"/>
+      <w:r>
+        <w:t>GamePage</w:t>
+      </w:r>
+      <w:proofErr w:type="spellEnd"/>
+      <w:r>
+        <w:t xml:space="preserve"> sekä </w:t>
+      </w:r>
+      <w:proofErr w:type="spellStart"/>
+      <w:r>
+        <w:t>Scores</w:t>
+      </w:r>
+      <w:proofErr w:type="spellEnd"/>
+      <w:r>
+        <w:t xml:space="preserve">. </w:t>
+      </w:r>
+      <w:proofErr w:type="spellStart"/>
+      <w:r>
+        <w:t>Scores</w:t>
+      </w:r>
+      <w:proofErr w:type="spellEnd"/>
+      <w:r>
+        <w:t xml:space="preserve"> sivulla ei vaan oikeasti ole mitään</w:t>
+      </w:r>
+      <w:r>
+        <w:t xml:space="preserve"> muuta, kuin hyvä alku</w:t>
+      </w:r>
+      <w:r>
+        <w:t xml:space="preserve">. </w:t>
+      </w:r>
+    </w:p>
+    <w:p>
+      <w:pPr>
+        <w:pStyle w:val="Otsikko3"/>
+      </w:pPr>
+      <w:bookmarkStart w:id="6" w:name="_Toc481013156"/>
+      <w:proofErr w:type="spellStart"/>
+      <w:r>
+        <w:lastRenderedPageBreak/>
+        <w:t>Mainpage</w:t>
+      </w:r>
       <w:bookmarkEnd w:id="6"/>
-    </w:p>
-    <w:p>
-      <w:r>
-        <w:t xml:space="preserve">Sovelluksessa on kolme sivua. </w:t>
-      </w:r>
-      <w:proofErr w:type="spellStart"/>
-      <w:r>
-        <w:t>MainPage</w:t>
-      </w:r>
-      <w:proofErr w:type="spellEnd"/>
-      <w:r>
-        <w:t xml:space="preserve">, </w:t>
-      </w:r>
-      <w:proofErr w:type="spellStart"/>
-      <w:r>
-        <w:t>GamePage</w:t>
-      </w:r>
-      <w:proofErr w:type="spellEnd"/>
-      <w:r>
-        <w:t xml:space="preserve"> sekä </w:t>
-      </w:r>
-      <w:proofErr w:type="spellStart"/>
-      <w:r>
-        <w:t>Scores</w:t>
-      </w:r>
-      <w:proofErr w:type="spellEnd"/>
-      <w:r>
-        <w:t xml:space="preserve">. </w:t>
-      </w:r>
-      <w:proofErr w:type="spellStart"/>
-      <w:r>
-        <w:t>Scores</w:t>
-      </w:r>
-      <w:proofErr w:type="spellEnd"/>
-      <w:r>
-        <w:t xml:space="preserve"> sivulla ei vaan oikeasti ole mitään</w:t>
-      </w:r>
-      <w:r>
-        <w:t xml:space="preserve"> muuta, kuin hyvä alku</w:t>
-      </w:r>
-      <w:r>
-        <w:t xml:space="preserve">. </w:t>
-      </w:r>
-    </w:p>
-    <w:p>
-      <w:pPr>
-        <w:pStyle w:val="Otsikko3"/>
-      </w:pPr>
-      <w:bookmarkStart w:id="7" w:name="_Toc481015423"/>
-      <w:proofErr w:type="spellStart"/>
-      <w:r>
-        <w:t>Mainpage</w:t>
-      </w:r>
-      <w:bookmarkEnd w:id="7"/>
       <w:proofErr w:type="spellEnd"/>
     </w:p>
     <w:p>
@@ -2066,7 +2056,6 @@
           <w:noProof/>
           <w:lang w:eastAsia="fi-FI"/>
         </w:rPr>
-        <w:lastRenderedPageBreak/>
         <w:drawing>
           <wp:inline distT="0" distB="0" distL="0" distR="0" wp14:anchorId="17136F24" wp14:editId="227B2801">
             <wp:extent cx="4162425" cy="2162175"/>
@@ -2137,12 +2126,12 @@
       <w:pPr>
         <w:pStyle w:val="Otsikko3"/>
       </w:pPr>
-      <w:bookmarkStart w:id="8" w:name="_Toc481015424"/>
+      <w:bookmarkStart w:id="7" w:name="_Toc481013157"/>
       <w:proofErr w:type="spellStart"/>
       <w:r>
         <w:t>GamePage</w:t>
       </w:r>
-      <w:bookmarkEnd w:id="8"/>
+      <w:bookmarkEnd w:id="7"/>
       <w:proofErr w:type="spellEnd"/>
     </w:p>
     <w:p>
@@ -2185,6 +2174,7 @@
           <w:noProof/>
           <w:lang w:eastAsia="fi-FI"/>
         </w:rPr>
+        <w:lastRenderedPageBreak/>
         <w:drawing>
           <wp:inline distT="0" distB="0" distL="0" distR="0" wp14:anchorId="1B4D1E75" wp14:editId="65A816F0">
             <wp:extent cx="5292090" cy="2415540"/>
@@ -2276,7 +2266,6 @@
           <w:noProof/>
           <w:lang w:eastAsia="fi-FI"/>
         </w:rPr>
-        <w:lastRenderedPageBreak/>
         <w:drawing>
           <wp:inline distT="0" distB="0" distL="0" distR="0" wp14:anchorId="27312824" wp14:editId="6AFBA7D7">
             <wp:extent cx="3057525" cy="1781175"/>
@@ -2349,6 +2338,7 @@
         <w:pStyle w:val="Kuva"/>
       </w:pPr>
       <w:r>
+        <w:lastRenderedPageBreak/>
         <w:drawing>
           <wp:inline distT="0" distB="0" distL="0" distR="0" wp14:anchorId="37F089B7" wp14:editId="49BC0EA7">
             <wp:extent cx="5292090" cy="1829435"/>
@@ -2404,253 +2394,252 @@
       <w:pPr>
         <w:pStyle w:val="Otsikko1"/>
       </w:pPr>
-      <w:bookmarkStart w:id="9" w:name="_Toc481015425"/>
+      <w:bookmarkStart w:id="8" w:name="_Toc481013158"/>
       <w:r>
         <w:t>Haasteet</w:t>
       </w:r>
+      <w:bookmarkEnd w:id="8"/>
+    </w:p>
+    <w:p>
+      <w:r>
+        <w:t>Haasteita sovelluksen tekemisessä ilmeni paljon. Pelaajan pisteiden laskeminen aiheutti hankaluuksia, enkä saanut sitä toimimaan halutulla</w:t>
+      </w:r>
+      <w:r>
+        <w:t xml:space="preserve"> tavalla palautettuun versioon. Yritin ensin tehdä pisteiden lasku luokan, mutta sitä en saanut toimimaan, vaikka käytin siihen ehkä jopa liikaakin aikaa. Pisteiden lasku tapahtuu nyt pääohjelmassa omalla muuttujalla, mikä lisää tietyssä paikassa pelaajalle pisteen. Pisteiden vähentäminen ei onnistunut ollenkaan, edes samalla tavalla, kuin niiden lisääminen. </w:t>
+      </w:r>
+    </w:p>
+    <w:p>
+      <w:r>
+        <w:t xml:space="preserve">Parametrien välittäminen sivujen välillä aiheutti paikoin harmia. Nimien vieminen </w:t>
+      </w:r>
+      <w:proofErr w:type="spellStart"/>
+      <w:r>
+        <w:t>MainPagelta</w:t>
+      </w:r>
+      <w:proofErr w:type="spellEnd"/>
+      <w:r>
+        <w:t xml:space="preserve"> </w:t>
+      </w:r>
+      <w:proofErr w:type="spellStart"/>
+      <w:r>
+        <w:t>GamePagelle</w:t>
+      </w:r>
+      <w:proofErr w:type="spellEnd"/>
+      <w:r>
+        <w:t xml:space="preserve"> onnistui helposti. Tarkoitus oli saada nimet kirjoitettua tiedostoon pisteiden kanssa, mutta niiden välittäminen ei onnistunut </w:t>
+      </w:r>
+      <w:proofErr w:type="spellStart"/>
+      <w:r>
+        <w:t>Scoresille</w:t>
+      </w:r>
+      <w:proofErr w:type="spellEnd"/>
+      <w:r>
+        <w:t xml:space="preserve"> ja tiedostoon kirjoittaminen jäi kokonaisuudessaan toteuttamatta. </w:t>
+      </w:r>
+    </w:p>
+    <w:p>
+      <w:pPr>
+        <w:pStyle w:val="Otsikko1"/>
+      </w:pPr>
+      <w:bookmarkStart w:id="9" w:name="_Toc481013159"/>
+      <w:r>
+        <w:t>Kehitettävää</w:t>
+      </w:r>
       <w:bookmarkEnd w:id="9"/>
     </w:p>
     <w:p>
       <w:r>
-        <w:t>Haasteita sovelluksen tekemisessä ilmeni paljon. Pelaajan pisteiden laskeminen aiheutti hankaluuksia, enkä saanut sitä toimimaan halutulla</w:t>
-      </w:r>
-      <w:r>
-        <w:t xml:space="preserve"> tavalla palautettuun versioon. Yritin ensin tehdä pisteiden lasku luokan, mutta sitä en saanut toimimaan, vaikka käytin siihen ehkä jopa liikaakin aikaa. Pisteiden lasku tapahtuu nyt pääohjelmassa omalla muuttujalla, mikä lisää tietyssä paikassa pelaajalle pisteen. Pisteiden vähentäminen ei onnistunut ollenkaan, edes samalla tavalla, kuin niiden lisääminen. </w:t>
-      </w:r>
-    </w:p>
-    <w:p>
-      <w:r>
-        <w:t xml:space="preserve">Parametrien välittäminen sivujen välillä aiheutti paikoin harmia. Nimien vieminen </w:t>
+        <w:t xml:space="preserve">Kehitettävää jäi liian paljon. Toisinaan jouduin työstämään jotakin asiaa ehkä liikaa ja se vei aikaa asioilta mitä olisi pitänyt saada tehtyä. </w:t>
+      </w:r>
+    </w:p>
+    <w:p>
+      <w:pPr>
+        <w:pStyle w:val="Otsikko2"/>
+      </w:pPr>
+      <w:bookmarkStart w:id="10" w:name="_Toc481013160"/>
+      <w:r>
+        <w:t>T</w:t>
+      </w:r>
+      <w:r>
+        <w:t>iedostoon kirjoittaminen</w:t>
+      </w:r>
+      <w:bookmarkEnd w:id="10"/>
+    </w:p>
+    <w:p>
+      <w:r>
+        <w:t xml:space="preserve">Tiedostoon kirjoittaminen oli pitkään suunnitelmissa, mutta jouduin sen hylkäämään aikataulun painaessa pahasti päälle. Tämä olisi ollut kurssin ja oman oppimisen kannalta tärkeää. </w:t>
+      </w:r>
+    </w:p>
+    <w:p>
+      <w:pPr>
+        <w:pStyle w:val="Otsikko2"/>
+      </w:pPr>
+      <w:bookmarkStart w:id="11" w:name="_Toc481013161"/>
+      <w:r>
+        <w:lastRenderedPageBreak/>
+        <w:t>P</w:t>
+      </w:r>
+      <w:r>
+        <w:t>oikkeukset</w:t>
+      </w:r>
+      <w:bookmarkEnd w:id="11"/>
+    </w:p>
+    <w:p>
+      <w:r>
+        <w:t xml:space="preserve">Poikkeuksien käsittelyä </w:t>
+      </w:r>
+      <w:r>
+        <w:t>lisäsin koodiin välillä, mutta se aiheutti ongelmia toisissa paikoissa, joten jouduin niitä ottamaan pois. Tämäkin asia olisi ollut hyvä saada tehtyä.</w:t>
+      </w:r>
+    </w:p>
+    <w:p>
+      <w:pPr>
+        <w:pStyle w:val="Otsikko1"/>
+      </w:pPr>
+      <w:bookmarkStart w:id="12" w:name="_Toc481013162"/>
+      <w:r>
+        <w:t>Testaus</w:t>
+      </w:r>
+      <w:bookmarkEnd w:id="12"/>
+    </w:p>
+    <w:p>
+      <w:r>
+        <w:t>Sovellusta testattiin työn edetessä. Testauksessa ilmeni välillä ongelmia, koska poikkeuksia ei oltu käsitelty mitenkään.</w:t>
+      </w:r>
+      <w:r>
+        <w:t xml:space="preserve"> Testauksessa kokeiltiin sovelluksen sivujen ja tapahtumien toimivuutta aina, kun jotain muutoksia oli tehty. </w:t>
+      </w:r>
+    </w:p>
+    <w:p>
+      <w:pPr>
+        <w:pStyle w:val="Otsikko1"/>
+      </w:pPr>
+      <w:bookmarkStart w:id="13" w:name="_Toc481013163"/>
+      <w:r>
+        <w:t>Päätelmät</w:t>
+      </w:r>
+      <w:bookmarkEnd w:id="13"/>
+    </w:p>
+    <w:p>
+      <w:r>
+        <w:t xml:space="preserve">Sovellus </w:t>
+      </w:r>
+      <w:r>
+        <w:t xml:space="preserve">ohjelmoitiin </w:t>
+      </w:r>
+      <w:r>
+        <w:t xml:space="preserve">käyttämällä </w:t>
+      </w:r>
+      <w:r>
+        <w:t>XAML</w:t>
+      </w:r>
+      <w:r>
+        <w:t>- ja C#-kieliä</w:t>
+      </w:r>
+      <w:r>
+        <w:t xml:space="preserve"> </w:t>
+      </w:r>
+      <w:r>
+        <w:t>UWP-sovelluksena</w:t>
+      </w:r>
+      <w:r>
+        <w:t xml:space="preserve">. </w:t>
+      </w:r>
+      <w:r>
+        <w:t xml:space="preserve">Graafinen toteutus onnistui mielestäni melko hyvin, vaikka se ei ulkoasultaan olekaan kovin kaunis. Sivut kuitenkin toimivat ja selailu niiden välillä onnistuu halutuista napeista. Parametrien välitys sivujen välillä tuotti hieman hankaluuksia, mutta sain niistä kuitenkin osan ratkaistua ja esimerkiksi pelaajien nimet menevät pääsivulta pelisivulle. </w:t>
+      </w:r>
+    </w:p>
+    <w:p>
+      <w:r>
+        <w:t>Ohjelman tekeminen tuotti melko paljon hankaluuksia, eikä siitä tullut täysin valmista. Helpoimmat asiat olivat eri sivujen tekeminen ja vaikeinta oli saada pe</w:t>
+      </w:r>
+      <w:r>
+        <w:t xml:space="preserve">li toimimaan halutulla tavalla. Kehitettävissä asioissa oli myös lisää asioita, mitkä jäivät harmittamaan. </w:t>
+      </w:r>
+    </w:p>
+    <w:p>
+      <w:r>
+        <w:t>Sovelluksen tekeminen taisi olla liian iso</w:t>
+      </w:r>
+      <w:r>
+        <w:t xml:space="preserve"> pala</w:t>
+      </w:r>
+      <w:r>
+        <w:t xml:space="preserve"> minulle.</w:t>
+      </w:r>
+      <w:r>
+        <w:t xml:space="preserve"> Tämän tekeminen jonkun toisen kanssa olisi voinut olla parempi idea ja tästä olisi voinut tulla valmiimpi.</w:t>
+      </w:r>
+    </w:p>
+    <w:p>
+      <w:r>
+        <w:t xml:space="preserve">Välillä oli hankalaa, kun ei voinut kysyä kaverilta, että kuinka sinä tämän tekisit. Muistipeleihin löytyi paljon ohjeita ja niitä koetin katsella ja soveltaa omaani, mutta usein se oli melko haastavaa. </w:t>
+      </w:r>
+      <w:r>
+        <w:t xml:space="preserve">Mieleen tuli toinenkin sovellus, mikä olisi saattanut olla helpompaa toteuttaa vaaditussa ajassa. Työmäärä oli kuitenkin kohtalaisen iso ja koetin panostaa tähän </w:t>
+      </w:r>
+      <w:r>
+        <w:t xml:space="preserve">paljon. </w:t>
+      </w:r>
+    </w:p>
+    <w:p>
+      <w:r>
+        <w:lastRenderedPageBreak/>
+        <w:t xml:space="preserve">Sovelluksesta jäi puuttumaan oleellisia osia, eikä se toimi muutenkaan vaaditulla tavalla. </w:t>
+      </w:r>
+    </w:p>
+    <w:p>
+      <w:pPr>
+        <w:pStyle w:val="NumeroimatonHeading1"/>
+      </w:pPr>
+      <w:bookmarkStart w:id="14" w:name="_Toc481013164"/>
+      <w:r>
+        <w:t>Arvosana ehdotus</w:t>
+      </w:r>
+      <w:bookmarkEnd w:id="14"/>
+    </w:p>
+    <w:p>
+      <w:r>
+        <w:t xml:space="preserve">Mielestäni työ on melko huono, mutta toivon kuitenkin, että saan siitä tarpeeksi pisteitä, että pääsen kurssin läpi. Toisaalta toivon, että en pääse läpi ja näin ollen voisin syventää osaamistani käymällä kurssin uudelleen. Osa asioista jäi vielä hieman hämärän peittoon ja koetankin kesällä aloittaa jotain uutta projektia mistä olisi hyötyä tämänkin kurssin kannalta. </w:t>
+      </w:r>
+    </w:p>
+    <w:p>
+      <w:pPr>
+        <w:pStyle w:val="NumeroimatonHeading1"/>
+      </w:pPr>
+      <w:bookmarkStart w:id="15" w:name="_Toc481013165"/>
+      <w:r>
+        <w:t>Kommentit kurssista</w:t>
+      </w:r>
+      <w:bookmarkEnd w:id="15"/>
+    </w:p>
+    <w:p>
+      <w:r>
+        <w:t xml:space="preserve">Kurssin opetusmateriaalit olivat hyviä. Linkkejä ja esimerkkejä riittävästi. Joissakin esimerkeissä olevia asioita en saanut suoraan toimimaan, mutta pienen </w:t>
       </w:r>
       <w:proofErr w:type="spellStart"/>
       <w:r>
-        <w:t>MainPagelta</w:t>
+        <w:t>googlettelun</w:t>
       </w:r>
       <w:proofErr w:type="spellEnd"/>
       <w:r>
-        <w:t xml:space="preserve"> </w:t>
-      </w:r>
-      <w:proofErr w:type="spellStart"/>
-      <w:r>
-        <w:t>GamePagelle</w:t>
-      </w:r>
-      <w:proofErr w:type="spellEnd"/>
-      <w:r>
-        <w:t xml:space="preserve"> onnistui helposti. Tarkoitus oli saada nimet kirjoitettua tiedostoon pisteiden kanssa, mutta niiden välittäminen ei onnistunut </w:t>
-      </w:r>
-      <w:proofErr w:type="spellStart"/>
-      <w:r>
-        <w:t>Scoresille</w:t>
-      </w:r>
-      <w:proofErr w:type="spellEnd"/>
-      <w:r>
-        <w:t xml:space="preserve"> ja tiedostoon kirjoittaminen jäi kokonaisuudessaan toteuttamatta. </w:t>
-      </w:r>
-    </w:p>
-    <w:p>
-      <w:pPr>
-        <w:pStyle w:val="Otsikko1"/>
-      </w:pPr>
-      <w:bookmarkStart w:id="10" w:name="_Toc481015426"/>
-      <w:r>
-        <w:lastRenderedPageBreak/>
-        <w:t>Kehitettävää</w:t>
-      </w:r>
-      <w:bookmarkEnd w:id="10"/>
-    </w:p>
-    <w:p>
-      <w:r>
-        <w:t xml:space="preserve">Kehitettävää jäi liian paljon. Toisinaan jouduin työstämään jotakin asiaa ehkä liikaa ja se vei aikaa asioilta mitä olisi pitänyt saada tehtyä. </w:t>
-      </w:r>
-    </w:p>
-    <w:p>
-      <w:pPr>
-        <w:pStyle w:val="Otsikko2"/>
-      </w:pPr>
-      <w:bookmarkStart w:id="11" w:name="_Toc481015427"/>
-      <w:r>
-        <w:t>T</w:t>
-      </w:r>
-      <w:r>
-        <w:t>iedostoon kirjoittaminen</w:t>
-      </w:r>
-      <w:bookmarkEnd w:id="11"/>
-    </w:p>
-    <w:p>
-      <w:r>
-        <w:t xml:space="preserve">Tiedostoon kirjoittaminen oli pitkään suunnitelmissa, mutta jouduin sen hylkäämään aikataulun painaessa pahasti päälle. Tämä olisi ollut kurssin ja oman oppimisen kannalta tärkeää. </w:t>
-      </w:r>
-    </w:p>
-    <w:p>
-      <w:pPr>
-        <w:pStyle w:val="Otsikko2"/>
-      </w:pPr>
-      <w:bookmarkStart w:id="12" w:name="_Toc481015428"/>
-      <w:r>
-        <w:t>P</w:t>
-      </w:r>
-      <w:r>
-        <w:t>oikkeukset</w:t>
-      </w:r>
-      <w:bookmarkEnd w:id="12"/>
-    </w:p>
-    <w:p>
-      <w:r>
-        <w:t xml:space="preserve">Poikkeuksien käsittelyä </w:t>
-      </w:r>
-      <w:r>
-        <w:t>lisäsin koodiin välillä, mutta se aiheutti ongelmia toisissa paikoissa, joten jouduin niitä ottamaan pois. Tämäkin asia olisi ollut hyvä saada tehtyä.</w:t>
-      </w:r>
-    </w:p>
-    <w:p>
-      <w:pPr>
-        <w:pStyle w:val="Otsikko1"/>
-      </w:pPr>
-      <w:bookmarkStart w:id="13" w:name="_Toc481015429"/>
-      <w:r>
-        <w:t>Testaus</w:t>
-      </w:r>
-      <w:bookmarkEnd w:id="13"/>
-    </w:p>
-    <w:p>
-      <w:r>
-        <w:t>Sovellusta testattiin työn edetessä. Testauksessa ilmeni välillä ongelmia, koska poikkeuksia ei oltu käsitelty mitenkään.</w:t>
-      </w:r>
-      <w:r>
-        <w:t xml:space="preserve"> Testauksessa kokeiltiin sovelluksen sivujen ja tapahtumien toimivuutta aina, kun jotain muutoksia oli tehty. </w:t>
-      </w:r>
-    </w:p>
-    <w:p>
-      <w:pPr>
-        <w:pStyle w:val="Otsikko1"/>
-      </w:pPr>
-      <w:bookmarkStart w:id="14" w:name="_Toc481015430"/>
-      <w:r>
-        <w:t>Päätelmät</w:t>
-      </w:r>
-      <w:bookmarkEnd w:id="14"/>
-    </w:p>
-    <w:p>
-      <w:r>
-        <w:t xml:space="preserve">Sovellus </w:t>
-      </w:r>
-      <w:r>
-        <w:t xml:space="preserve">ohjelmoitiin </w:t>
-      </w:r>
-      <w:r>
-        <w:t xml:space="preserve">käyttämällä </w:t>
-      </w:r>
-      <w:r>
-        <w:t>XAML</w:t>
-      </w:r>
-      <w:r>
-        <w:t>- ja C#-kieliä</w:t>
-      </w:r>
-      <w:r>
-        <w:t xml:space="preserve"> </w:t>
-      </w:r>
-      <w:r>
-        <w:t>UWP-sovelluksena</w:t>
-      </w:r>
-      <w:r>
-        <w:t xml:space="preserve">. </w:t>
-      </w:r>
-      <w:r>
-        <w:t xml:space="preserve">Graafinen toteutus onnistui mielestäni melko hyvin, vaikka se ei ulkoasultaan olekaan kovin kaunis. Sivut kuitenkin toimivat ja selailu niiden välillä onnistuu halutuista napeista. Parametrien välitys sivujen välillä tuotti hieman hankaluuksia, mutta sain niistä kuitenkin osan ratkaistua ja esimerkiksi pelaajien nimet menevät pääsivulta pelisivulle. </w:t>
-      </w:r>
-    </w:p>
-    <w:p>
-      <w:r>
-        <w:t>Ohjelman tekeminen tuotti melko paljon hankaluuksia, eikä siitä tullut täysin valmista. Helpoimmat asiat olivat eri sivujen tekeminen ja vaikeinta oli saada pe</w:t>
-      </w:r>
-      <w:r>
-        <w:t xml:space="preserve">li </w:t>
-      </w:r>
-      <w:r>
-        <w:lastRenderedPageBreak/>
-        <w:t xml:space="preserve">toimimaan halutulla tavalla. Kehitettävissä asioissa oli myös lisää asioita, mitkä jäivät harmittamaan. </w:t>
-      </w:r>
-    </w:p>
-    <w:p>
-      <w:r>
-        <w:t>Sovelluksen tekeminen taisi olla liian iso</w:t>
-      </w:r>
-      <w:r>
-        <w:t xml:space="preserve"> pala</w:t>
-      </w:r>
-      <w:r>
-        <w:t xml:space="preserve"> minulle.</w:t>
-      </w:r>
-      <w:r>
-        <w:t xml:space="preserve"> Tämän tekeminen jonkun toisen kanssa olisi voinut olla parempi idea ja tästä olisi voinut tulla valmiimpi.</w:t>
-      </w:r>
-    </w:p>
-    <w:p>
-      <w:r>
-        <w:t xml:space="preserve">Välillä oli hankalaa, kun ei voinut kysyä kaverilta, että kuinka sinä tämän tekisit. Muistipeleihin löytyi paljon ohjeita ja niitä koetin katsella ja soveltaa omaani, mutta usein se oli melko haastavaa. </w:t>
-      </w:r>
-      <w:r>
-        <w:t xml:space="preserve">Mieleen tuli toinenkin sovellus, mikä olisi saattanut olla helpompaa toteuttaa vaaditussa ajassa. Työmäärä oli kuitenkin kohtalaisen iso ja koetin panostaa tähän </w:t>
-      </w:r>
-      <w:r>
-        <w:t xml:space="preserve">paljon. </w:t>
-      </w:r>
-    </w:p>
-    <w:p>
-      <w:r>
-        <w:t xml:space="preserve">Sovelluksesta jäi puuttumaan oleellisia osia, eikä se toimi muutenkaan vaaditulla tavalla. </w:t>
-      </w:r>
-    </w:p>
-    <w:p>
-      <w:pPr>
-        <w:pStyle w:val="NumeroimatonHeading1"/>
-      </w:pPr>
-      <w:bookmarkStart w:id="15" w:name="_Toc481015431"/>
-      <w:r>
-        <w:t>Arvosana ehdotus</w:t>
-      </w:r>
-      <w:bookmarkEnd w:id="15"/>
-    </w:p>
-    <w:p>
-      <w:r>
-        <w:t xml:space="preserve">Mielestäni työ on melko huono, mutta toivon kuitenkin, että saan siitä tarpeeksi pisteitä, että pääsen kurssin läpi. Toisaalta toivon, että en pääse läpi ja näin ollen voisin syventää osaamistani käymällä kurssin uudelleen. Osa asioista jäi vielä hieman hämärän peittoon ja koetankin kesällä aloittaa jotain uutta projektia mistä olisi hyötyä tämänkin kurssin kannalta. </w:t>
-      </w:r>
-    </w:p>
-    <w:p>
-      <w:pPr>
-        <w:pStyle w:val="NumeroimatonHeading1"/>
-      </w:pPr>
-      <w:bookmarkStart w:id="16" w:name="_Toc481015432"/>
-      <w:r>
-        <w:t>Kommentit kurssista</w:t>
-      </w:r>
+        <w:t xml:space="preserve"> jälkeen asiat alkoivat sujua paremmin. Tykkäsin myös työskennellä Visual Studiolla. </w:t>
+      </w:r>
+    </w:p>
+    <w:p>
+      <w:r>
+        <w:t>Luokkahuoneessa olevat koneet olivat kyllä mahdottoman huonoja</w:t>
+      </w:r>
+      <w:r>
+        <w:t xml:space="preserve"> ja olisi ollut hyvä, jos näytöt olisivat olleet vielä isompia.</w:t>
+      </w:r>
+    </w:p>
+    <w:p>
+      <w:r>
+        <w:t xml:space="preserve">Opetustyylisi on hyvä, eikä luennoilla ala väsyttää, vaikka olisikin enemmän vain pelkkää kuuntelua. </w:t>
+      </w:r>
+      <w:bookmarkStart w:id="16" w:name="_GoBack"/>
       <w:bookmarkEnd w:id="16"/>
-    </w:p>
-    <w:p>
-      <w:r>
-        <w:t xml:space="preserve">Kurssin opetusmateriaalit olivat hyviä. Linkkejä ja esimerkkejä riittävästi. Joissakin esimerkeissä olevia asioita en saanut suoraan toimimaan, mutta pienen </w:t>
-      </w:r>
-      <w:proofErr w:type="spellStart"/>
-      <w:r>
-        <w:t>googlettelun</w:t>
-      </w:r>
-      <w:proofErr w:type="spellEnd"/>
-      <w:r>
-        <w:t xml:space="preserve"> jälkeen asiat alkoivat sujua paremmin. Tykkäsin myös työskennellä Visual Studiolla. </w:t>
-      </w:r>
-    </w:p>
-    <w:p>
-      <w:r>
-        <w:t>Luokkahuoneessa olevat koneet olivat kyllä mahdottoman huonoja</w:t>
-      </w:r>
-      <w:r>
-        <w:t xml:space="preserve"> ja olisi ollut hyvä, jos näytöt olisivat olleet vielä isompia.</w:t>
-      </w:r>
-    </w:p>
-    <w:p>
-      <w:r>
-        <w:t xml:space="preserve">Opetustyylisi on hyvä, eikä luennoilla ala väsyttää, vaikka olisikin enemmän vain pelkkää kuuntelua. </w:t>
-      </w:r>
     </w:p>
     <w:p/>
     <w:p/>
@@ -4375,7 +4364,7 @@
 </file>
 
 <file path=customXml/itemProps1.xml><?xml version="1.0" encoding="utf-8"?>
-<ds:datastoreItem xmlns:ds="http://schemas.openxmlformats.org/officeDocument/2006/customXml" ds:itemID="{A3AE2562-4754-455B-B5F0-485D8CD14613}">
+<ds:datastoreItem xmlns:ds="http://schemas.openxmlformats.org/officeDocument/2006/customXml" ds:itemID="{9CAA4101-5DF4-4295-89EC-BD3A9A96B00C}">
   <ds:schemaRefs>
     <ds:schemaRef ds:uri="http://schemas.openxmlformats.org/officeDocument/2006/bibliography"/>
   </ds:schemaRefs>

</xml_diff>